<commit_message>
Small update of relational schema
Not finished, just learning how to commit.
</commit_message>
<xml_diff>
--- a/Schema.docx
+++ b/Schema.docx
@@ -38,6 +38,7 @@
                 <w:u w:val="single"/>
               </w:rPr>
             </w:pPr>
+            <w:proofErr w:type="spellStart"/>
             <w:r>
               <w:rPr>
                 <w:rFonts w:ascii="Calibri" w:eastAsia="Times New Roman" w:hAnsi="Calibri" w:cs="Times New Roman"/>
@@ -46,6 +47,7 @@
               </w:rPr>
               <w:t>UserID</w:t>
             </w:r>
+            <w:proofErr w:type="spellEnd"/>
           </w:p>
         </w:tc>
         <w:tc>
@@ -197,7 +199,6 @@
     </w:tbl>
     <w:p>
       <w:pPr>
-        <w:jc w:val="center"/>
         <w:rPr>
           <w:rFonts w:ascii="Times New Roman" w:hAnsi="Times New Roman" w:cs="Times New Roman"/>
           <w:sz w:val="28"/>
@@ -208,7 +209,7 @@
           <w:rFonts w:ascii="Times New Roman" w:hAnsi="Times New Roman" w:cs="Times New Roman"/>
           <w:sz w:val="28"/>
         </w:rPr>
-        <w:t>Table 1: Users</w:t>
+        <w:t>Users</w:t>
       </w:r>
     </w:p>
     <w:p>
@@ -231,7 +232,6 @@
     </w:p>
     <w:p>
       <w:pPr>
-        <w:jc w:val="center"/>
         <w:rPr>
           <w:rFonts w:ascii="Times New Roman" w:hAnsi="Times New Roman" w:cs="Times New Roman"/>
           <w:sz w:val="28"/>
@@ -242,7 +242,7 @@
           <w:rFonts w:ascii="Times New Roman" w:hAnsi="Times New Roman" w:cs="Times New Roman"/>
           <w:sz w:val="28"/>
         </w:rPr>
-        <w:t>Table 2: Recipes</w:t>
+        <w:t>Recipes</w:t>
       </w:r>
     </w:p>
     <w:tbl>
@@ -277,6 +277,7 @@
                 <w:u w:val="single"/>
               </w:rPr>
             </w:pPr>
+            <w:proofErr w:type="spellStart"/>
             <w:r>
               <w:rPr>
                 <w:rFonts w:ascii="Calibri" w:eastAsia="Times New Roman" w:hAnsi="Calibri" w:cs="Times New Roman"/>
@@ -285,6 +286,7 @@
               </w:rPr>
               <w:t>RecipeID</w:t>
             </w:r>
+            <w:proofErr w:type="spellEnd"/>
           </w:p>
         </w:tc>
         <w:tc>
@@ -360,7 +362,6 @@
     </w:tbl>
     <w:p>
       <w:pPr>
-        <w:jc w:val="center"/>
         <w:rPr>
           <w:rFonts w:ascii="Times New Roman" w:hAnsi="Times New Roman" w:cs="Times New Roman"/>
           <w:sz w:val="28"/>
@@ -371,8 +372,7 @@
           <w:rFonts w:ascii="Times New Roman" w:hAnsi="Times New Roman" w:cs="Times New Roman"/>
           <w:sz w:val="28"/>
         </w:rPr>
-        <w:br/>
-        <w:t>Table 3: Ingredients</w:t>
+        <w:t>Ingredients</w:t>
       </w:r>
     </w:p>
     <w:tbl>
@@ -407,6 +407,7 @@
                 <w:u w:val="single"/>
               </w:rPr>
             </w:pPr>
+            <w:proofErr w:type="spellStart"/>
             <w:r>
               <w:rPr>
                 <w:rFonts w:ascii="Calibri" w:eastAsia="Times New Roman" w:hAnsi="Calibri" w:cs="Times New Roman"/>
@@ -415,6 +416,7 @@
               </w:rPr>
               <w:t>IngredientID</w:t>
             </w:r>
+            <w:proofErr w:type="spellEnd"/>
           </w:p>
         </w:tc>
         <w:tc>
@@ -499,7 +501,6 @@
     </w:p>
     <w:p>
       <w:pPr>
-        <w:jc w:val="center"/>
         <w:rPr>
           <w:rFonts w:ascii="Times New Roman" w:hAnsi="Times New Roman" w:cs="Times New Roman"/>
           <w:sz w:val="28"/>
@@ -510,7 +511,7 @@
           <w:rFonts w:ascii="Times New Roman" w:hAnsi="Times New Roman" w:cs="Times New Roman"/>
           <w:sz w:val="28"/>
         </w:rPr>
-        <w:t>Table 4: Allergy Information (User)</w:t>
+        <w:t>Allergy Information (User)</w:t>
       </w:r>
     </w:p>
     <w:tbl>
@@ -543,6 +544,7 @@
                 <w:u w:val="single"/>
               </w:rPr>
             </w:pPr>
+            <w:proofErr w:type="spellStart"/>
             <w:r>
               <w:rPr>
                 <w:rFonts w:ascii="Calibri" w:eastAsia="Times New Roman" w:hAnsi="Calibri" w:cs="Times New Roman"/>
@@ -551,6 +553,7 @@
               </w:rPr>
               <w:t>UserID</w:t>
             </w:r>
+            <w:proofErr w:type="spellEnd"/>
           </w:p>
         </w:tc>
         <w:tc>
@@ -580,7 +583,6 @@
     </w:tbl>
     <w:p>
       <w:pPr>
-        <w:jc w:val="center"/>
         <w:rPr>
           <w:rFonts w:ascii="Times New Roman" w:hAnsi="Times New Roman" w:cs="Times New Roman"/>
           <w:sz w:val="28"/>
@@ -591,7 +593,7 @@
           <w:rFonts w:ascii="Times New Roman" w:hAnsi="Times New Roman" w:cs="Times New Roman"/>
           <w:sz w:val="28"/>
         </w:rPr>
-        <w:t>Table 5: Recipes with User’s Ingredients</w:t>
+        <w:t>Recipes with User’s Ingredients</w:t>
       </w:r>
     </w:p>
     <w:tbl>
@@ -627,6 +629,7 @@
                 <w:u w:val="single"/>
               </w:rPr>
             </w:pPr>
+            <w:proofErr w:type="spellStart"/>
             <w:r>
               <w:rPr>
                 <w:rFonts w:ascii="Calibri" w:eastAsia="Times New Roman" w:hAnsi="Calibri" w:cs="Times New Roman"/>
@@ -635,6 +638,7 @@
               </w:rPr>
               <w:t>IngredientID</w:t>
             </w:r>
+            <w:proofErr w:type="spellEnd"/>
           </w:p>
         </w:tc>
         <w:tc>
@@ -652,6 +656,7 @@
                 <w:u w:val="single"/>
               </w:rPr>
             </w:pPr>
+            <w:proofErr w:type="spellStart"/>
             <w:r>
               <w:rPr>
                 <w:rFonts w:ascii="Calibri" w:eastAsia="Times New Roman" w:hAnsi="Calibri" w:cs="Times New Roman"/>
@@ -660,6 +665,7 @@
               </w:rPr>
               <w:t>RecipeID</w:t>
             </w:r>
+            <w:proofErr w:type="spellEnd"/>
           </w:p>
         </w:tc>
         <w:tc>
@@ -735,7 +741,6 @@
     </w:tbl>
     <w:p>
       <w:pPr>
-        <w:jc w:val="center"/>
         <w:rPr>
           <w:rFonts w:ascii="Times New Roman" w:hAnsi="Times New Roman" w:cs="Times New Roman"/>
           <w:sz w:val="28"/>
@@ -744,7 +749,6 @@
     </w:p>
     <w:p>
       <w:pPr>
-        <w:jc w:val="center"/>
         <w:rPr>
           <w:rFonts w:ascii="Times New Roman" w:hAnsi="Times New Roman" w:cs="Times New Roman"/>
           <w:sz w:val="28"/>
@@ -755,7 +759,7 @@
           <w:rFonts w:ascii="Times New Roman" w:hAnsi="Times New Roman" w:cs="Times New Roman"/>
           <w:sz w:val="28"/>
         </w:rPr>
-        <w:t>Table 6: User’s Credit Card Information</w:t>
+        <w:t>User’s Credit Card Information</w:t>
       </w:r>
     </w:p>
     <w:tbl>
@@ -873,7 +877,6 @@
     </w:tbl>
     <w:p>
       <w:pPr>
-        <w:jc w:val="center"/>
         <w:rPr>
           <w:rFonts w:ascii="Times New Roman" w:hAnsi="Times New Roman" w:cs="Times New Roman"/>
           <w:sz w:val="28"/>
@@ -882,7 +885,6 @@
     </w:p>
     <w:p>
       <w:pPr>
-        <w:jc w:val="center"/>
         <w:rPr>
           <w:rFonts w:ascii="Times New Roman" w:hAnsi="Times New Roman" w:cs="Times New Roman"/>
           <w:sz w:val="28"/>
@@ -895,23 +897,14 @@
           <w:rFonts w:ascii="Times New Roman" w:hAnsi="Times New Roman" w:cs="Times New Roman"/>
           <w:sz w:val="28"/>
         </w:rPr>
-        <w:t xml:space="preserve">Table 7: </w:t>
+        <w:t>V</w:t>
       </w:r>
-    </w:p>
-    <w:p>
-      <w:pPr>
-        <w:jc w:val="center"/>
-        <w:rPr>
-          <w:rFonts w:ascii="Times New Roman" w:hAnsi="Times New Roman" w:cs="Times New Roman"/>
-          <w:sz w:val="28"/>
-        </w:rPr>
-      </w:pPr>
       <w:r>
         <w:rPr>
           <w:rFonts w:ascii="Times New Roman" w:hAnsi="Times New Roman" w:cs="Times New Roman"/>
           <w:sz w:val="28"/>
         </w:rPr>
-        <w:t>View Another User’s Recipes</w:t>
+        <w:t>iew Another User’s Recipes</w:t>
       </w:r>
     </w:p>
     <w:tbl>
@@ -947,6 +940,7 @@
                 <w:u w:val="single"/>
               </w:rPr>
             </w:pPr>
+            <w:proofErr w:type="spellStart"/>
             <w:r>
               <w:rPr>
                 <w:rFonts w:ascii="Calibri" w:eastAsia="Times New Roman" w:hAnsi="Calibri" w:cs="Times New Roman"/>
@@ -955,6 +949,7 @@
               </w:rPr>
               <w:t>UserID</w:t>
             </w:r>
+            <w:proofErr w:type="spellEnd"/>
           </w:p>
         </w:tc>
         <w:tc>
@@ -972,6 +967,7 @@
                 <w:u w:val="single"/>
               </w:rPr>
             </w:pPr>
+            <w:proofErr w:type="spellStart"/>
             <w:r>
               <w:rPr>
                 <w:rFonts w:ascii="Calibri" w:eastAsia="Times New Roman" w:hAnsi="Calibri" w:cs="Times New Roman"/>
@@ -980,6 +976,7 @@
               </w:rPr>
               <w:t>RecipeID</w:t>
             </w:r>
+            <w:proofErr w:type="spellEnd"/>
           </w:p>
         </w:tc>
         <w:tc>

</xml_diff>

<commit_message>
Slight Changes to Schema and UpdatedERDiagram
Per Aaron Wilkin's recommendations: changed the cardinality between a
User and CreditCard, corrected a typo in one of the relationships
between User and Ingredient, and add an attribute to Recipe called
FilePath which will hold the value of where a recipe file is stored
(this can definitely be discussed).
</commit_message>
<xml_diff>
--- a/Schema.docx
+++ b/Schema.docx
@@ -437,13 +437,14 @@
     </w:p>
     <w:tbl>
       <w:tblPr>
-        <w:tblW w:w="2400" w:type="dxa"/>
+        <w:tblW w:w="3473" w:type="dxa"/>
         <w:tblLook w:val="04A0" w:firstRow="1" w:lastRow="0" w:firstColumn="1" w:lastColumn="0" w:noHBand="0" w:noVBand="1"/>
       </w:tblPr>
       <w:tblGrid>
         <w:gridCol w:w="1123"/>
         <w:gridCol w:w="928"/>
         <w:gridCol w:w="711"/>
+        <w:gridCol w:w="1031"/>
       </w:tblGrid>
       <w:tr>
         <w:trPr>
@@ -451,7 +452,7 @@
         </w:trPr>
         <w:tc>
           <w:tcPr>
-            <w:tcW w:w="1000" w:type="dxa"/>
+            <w:tcW w:w="1123" w:type="dxa"/>
             <w:tcBorders>
               <w:top w:val="single" w:sz="4" w:space="0" w:color="auto"/>
               <w:left w:val="single" w:sz="4" w:space="0" w:color="auto"/>
@@ -488,7 +489,7 @@
         </w:tc>
         <w:tc>
           <w:tcPr>
-            <w:tcW w:w="820" w:type="dxa"/>
+            <w:tcW w:w="928" w:type="dxa"/>
             <w:tcBorders>
               <w:top w:val="single" w:sz="4" w:space="0" w:color="auto"/>
               <w:left w:val="nil"/>
@@ -523,7 +524,7 @@
         </w:tc>
         <w:tc>
           <w:tcPr>
-            <w:tcW w:w="580" w:type="dxa"/>
+            <w:tcW w:w="711" w:type="dxa"/>
             <w:tcBorders>
               <w:top w:val="single" w:sz="4" w:space="0" w:color="auto"/>
               <w:left w:val="nil"/>
@@ -554,6 +555,39 @@
               </w:rPr>
               <w:t>Time</w:t>
             </w:r>
+          </w:p>
+        </w:tc>
+        <w:tc>
+          <w:tcPr>
+            <w:tcW w:w="711" w:type="dxa"/>
+            <w:tcBorders>
+              <w:top w:val="single" w:sz="4" w:space="0" w:color="auto"/>
+              <w:left w:val="nil"/>
+              <w:bottom w:val="single" w:sz="4" w:space="0" w:color="auto"/>
+              <w:right w:val="single" w:sz="4" w:space="0" w:color="auto"/>
+            </w:tcBorders>
+          </w:tcPr>
+          <w:p>
+            <w:pPr>
+              <w:spacing w:after="0" w:line="240" w:lineRule="auto"/>
+              <w:rPr>
+                <w:rFonts w:ascii="Candara" w:eastAsia="Times New Roman" w:hAnsi="Candara" w:cs="Times New Roman"/>
+                <w:color w:val="000000"/>
+                <w:sz w:val="24"/>
+                <w:szCs w:val="24"/>
+              </w:rPr>
+            </w:pPr>
+            <w:r>
+              <w:rPr>
+                <w:rFonts w:ascii="Candara" w:eastAsia="Times New Roman" w:hAnsi="Candara" w:cs="Times New Roman"/>
+                <w:color w:val="000000"/>
+                <w:sz w:val="24"/>
+                <w:szCs w:val="24"/>
+              </w:rPr>
+              <w:t>FilePath</w:t>
+            </w:r>
+            <w:bookmarkStart w:id="0" w:name="_GoBack"/>
+            <w:bookmarkEnd w:id="0"/>
           </w:p>
         </w:tc>
       </w:tr>
@@ -1118,8 +1152,6 @@
           <w:szCs w:val="24"/>
         </w:rPr>
       </w:pPr>
-      <w:bookmarkStart w:id="0" w:name="_GoBack"/>
-      <w:bookmarkEnd w:id="0"/>
     </w:p>
     <w:p>
       <w:pPr>

</xml_diff>

<commit_message>
Schema Changes (ER diagram changes to come)
Schema changes: Removed provenance and quantity attribute from the
ingredients table and added a quantity attribute to the Stores and Uses
tables. ER diagram changes are coming.
</commit_message>
<xml_diff>
--- a/Schema.docx
+++ b/Schema.docx
@@ -577,6 +577,7 @@
                 <w:szCs w:val="24"/>
               </w:rPr>
             </w:pPr>
+            <w:proofErr w:type="spellStart"/>
             <w:r>
               <w:rPr>
                 <w:rFonts w:ascii="Candara" w:eastAsia="Times New Roman" w:hAnsi="Candara" w:cs="Times New Roman"/>
@@ -586,8 +587,7 @@
               </w:rPr>
               <w:t>FilePath</w:t>
             </w:r>
-            <w:bookmarkStart w:id="0" w:name="_GoBack"/>
-            <w:bookmarkEnd w:id="0"/>
+            <w:proofErr w:type="spellEnd"/>
           </w:p>
         </w:tc>
       </w:tr>
@@ -625,14 +625,12 @@
     </w:p>
     <w:tbl>
       <w:tblPr>
-        <w:tblW w:w="4380" w:type="dxa"/>
+        <w:tblW w:w="2311" w:type="dxa"/>
         <w:tblLook w:val="04A0" w:firstRow="1" w:lastRow="0" w:firstColumn="1" w:lastColumn="0" w:noHBand="0" w:noVBand="1"/>
       </w:tblPr>
       <w:tblGrid>
         <w:gridCol w:w="1495"/>
         <w:gridCol w:w="816"/>
-        <w:gridCol w:w="1416"/>
-        <w:gridCol w:w="1095"/>
       </w:tblGrid>
       <w:tr>
         <w:trPr>
@@ -640,7 +638,7 @@
         </w:trPr>
         <w:tc>
           <w:tcPr>
-            <w:tcW w:w="1400" w:type="dxa"/>
+            <w:tcW w:w="1495" w:type="dxa"/>
             <w:tcBorders>
               <w:top w:val="single" w:sz="4" w:space="0" w:color="auto"/>
               <w:left w:val="single" w:sz="4" w:space="0" w:color="auto"/>
@@ -677,7 +675,7 @@
         </w:tc>
         <w:tc>
           <w:tcPr>
-            <w:tcW w:w="700" w:type="dxa"/>
+            <w:tcW w:w="816" w:type="dxa"/>
             <w:tcBorders>
               <w:top w:val="single" w:sz="4" w:space="0" w:color="auto"/>
               <w:left w:val="nil"/>
@@ -707,76 +705,6 @@
                 <w:szCs w:val="24"/>
               </w:rPr>
               <w:t>Name</w:t>
-            </w:r>
-          </w:p>
-        </w:tc>
-        <w:tc>
-          <w:tcPr>
-            <w:tcW w:w="1300" w:type="dxa"/>
-            <w:tcBorders>
-              <w:top w:val="single" w:sz="4" w:space="0" w:color="auto"/>
-              <w:left w:val="nil"/>
-              <w:bottom w:val="single" w:sz="4" w:space="0" w:color="auto"/>
-              <w:right w:val="single" w:sz="4" w:space="0" w:color="auto"/>
-            </w:tcBorders>
-            <w:shd w:val="clear" w:color="auto" w:fill="auto"/>
-            <w:noWrap/>
-            <w:vAlign w:val="bottom"/>
-            <w:hideMark/>
-          </w:tcPr>
-          <w:p>
-            <w:pPr>
-              <w:spacing w:after="0" w:line="240" w:lineRule="auto"/>
-              <w:rPr>
-                <w:rFonts w:ascii="Candara" w:eastAsia="Times New Roman" w:hAnsi="Candara" w:cs="Times New Roman"/>
-                <w:color w:val="000000"/>
-                <w:sz w:val="24"/>
-                <w:szCs w:val="24"/>
-              </w:rPr>
-            </w:pPr>
-            <w:r>
-              <w:rPr>
-                <w:rFonts w:ascii="Candara" w:eastAsia="Times New Roman" w:hAnsi="Candara" w:cs="Times New Roman"/>
-                <w:color w:val="000000"/>
-                <w:sz w:val="24"/>
-                <w:szCs w:val="24"/>
-              </w:rPr>
-              <w:t>Provenance</w:t>
-            </w:r>
-          </w:p>
-        </w:tc>
-        <w:tc>
-          <w:tcPr>
-            <w:tcW w:w="980" w:type="dxa"/>
-            <w:tcBorders>
-              <w:top w:val="single" w:sz="4" w:space="0" w:color="auto"/>
-              <w:left w:val="nil"/>
-              <w:bottom w:val="single" w:sz="4" w:space="0" w:color="auto"/>
-              <w:right w:val="single" w:sz="4" w:space="0" w:color="auto"/>
-            </w:tcBorders>
-            <w:shd w:val="clear" w:color="auto" w:fill="auto"/>
-            <w:noWrap/>
-            <w:vAlign w:val="bottom"/>
-            <w:hideMark/>
-          </w:tcPr>
-          <w:p>
-            <w:pPr>
-              <w:spacing w:after="0" w:line="240" w:lineRule="auto"/>
-              <w:rPr>
-                <w:rFonts w:ascii="Candara" w:eastAsia="Times New Roman" w:hAnsi="Candara" w:cs="Times New Roman"/>
-                <w:color w:val="000000"/>
-                <w:sz w:val="24"/>
-                <w:szCs w:val="24"/>
-              </w:rPr>
-            </w:pPr>
-            <w:r>
-              <w:rPr>
-                <w:rFonts w:ascii="Candara" w:eastAsia="Times New Roman" w:hAnsi="Candara" w:cs="Times New Roman"/>
-                <w:color w:val="000000"/>
-                <w:sz w:val="24"/>
-                <w:szCs w:val="24"/>
-              </w:rPr>
-              <w:t>Quantity</w:t>
             </w:r>
           </w:p>
         </w:tc>
@@ -935,12 +863,13 @@
     </w:p>
     <w:tbl>
       <w:tblPr>
-        <w:tblW w:w="2200" w:type="dxa"/>
+        <w:tblW w:w="3505" w:type="dxa"/>
         <w:tblLook w:val="04A0" w:firstRow="1" w:lastRow="0" w:firstColumn="1" w:lastColumn="0" w:noHBand="0" w:noVBand="1"/>
       </w:tblPr>
       <w:tblGrid>
         <w:gridCol w:w="910"/>
         <w:gridCol w:w="1495"/>
+        <w:gridCol w:w="1100"/>
       </w:tblGrid>
       <w:tr>
         <w:trPr>
@@ -948,7 +877,7 @@
         </w:trPr>
         <w:tc>
           <w:tcPr>
-            <w:tcW w:w="800" w:type="dxa"/>
+            <w:tcW w:w="910" w:type="dxa"/>
             <w:tcBorders>
               <w:top w:val="single" w:sz="4" w:space="0" w:color="auto"/>
               <w:left w:val="single" w:sz="4" w:space="0" w:color="auto"/>
@@ -985,7 +914,7 @@
         </w:tc>
         <w:tc>
           <w:tcPr>
-            <w:tcW w:w="1400" w:type="dxa"/>
+            <w:tcW w:w="1495" w:type="dxa"/>
             <w:tcBorders>
               <w:top w:val="single" w:sz="4" w:space="0" w:color="auto"/>
               <w:left w:val="nil"/>
@@ -1020,6 +949,37 @@
             </w:r>
           </w:p>
         </w:tc>
+        <w:tc>
+          <w:tcPr>
+            <w:tcW w:w="1100" w:type="dxa"/>
+            <w:tcBorders>
+              <w:top w:val="single" w:sz="4" w:space="0" w:color="auto"/>
+              <w:left w:val="nil"/>
+              <w:bottom w:val="single" w:sz="4" w:space="0" w:color="auto"/>
+              <w:right w:val="single" w:sz="4" w:space="0" w:color="auto"/>
+            </w:tcBorders>
+          </w:tcPr>
+          <w:p>
+            <w:pPr>
+              <w:spacing w:after="0" w:line="240" w:lineRule="auto"/>
+              <w:rPr>
+                <w:rFonts w:ascii="Candara" w:eastAsia="Times New Roman" w:hAnsi="Candara" w:cs="Times New Roman"/>
+                <w:color w:val="000000"/>
+                <w:sz w:val="24"/>
+                <w:szCs w:val="24"/>
+              </w:rPr>
+            </w:pPr>
+            <w:r>
+              <w:rPr>
+                <w:rFonts w:ascii="Candara" w:eastAsia="Times New Roman" w:hAnsi="Candara" w:cs="Times New Roman"/>
+                <w:color w:val="000000"/>
+                <w:sz w:val="24"/>
+                <w:szCs w:val="24"/>
+              </w:rPr>
+              <w:t>Quantity</w:t>
+            </w:r>
+          </w:p>
+        </w:tc>
       </w:tr>
     </w:tbl>
     <w:p>
@@ -1055,12 +1015,13 @@
     </w:p>
     <w:tbl>
       <w:tblPr>
-        <w:tblW w:w="2200" w:type="dxa"/>
+        <w:tblW w:w="3505" w:type="dxa"/>
         <w:tblLook w:val="04A0" w:firstRow="1" w:lastRow="0" w:firstColumn="1" w:lastColumn="0" w:noHBand="0" w:noVBand="1"/>
       </w:tblPr>
       <w:tblGrid>
         <w:gridCol w:w="910"/>
         <w:gridCol w:w="1495"/>
+        <w:gridCol w:w="1100"/>
       </w:tblGrid>
       <w:tr>
         <w:trPr>
@@ -1068,7 +1029,7 @@
         </w:trPr>
         <w:tc>
           <w:tcPr>
-            <w:tcW w:w="800" w:type="dxa"/>
+            <w:tcW w:w="910" w:type="dxa"/>
             <w:tcBorders>
               <w:top w:val="single" w:sz="4" w:space="0" w:color="auto"/>
               <w:left w:val="single" w:sz="4" w:space="0" w:color="auto"/>
@@ -1105,7 +1066,7 @@
         </w:tc>
         <w:tc>
           <w:tcPr>
-            <w:tcW w:w="1400" w:type="dxa"/>
+            <w:tcW w:w="1495" w:type="dxa"/>
             <w:tcBorders>
               <w:top w:val="single" w:sz="4" w:space="0" w:color="auto"/>
               <w:left w:val="nil"/>
@@ -1140,6 +1101,39 @@
             </w:r>
           </w:p>
         </w:tc>
+        <w:tc>
+          <w:tcPr>
+            <w:tcW w:w="1100" w:type="dxa"/>
+            <w:tcBorders>
+              <w:top w:val="single" w:sz="4" w:space="0" w:color="auto"/>
+              <w:left w:val="nil"/>
+              <w:bottom w:val="single" w:sz="4" w:space="0" w:color="auto"/>
+              <w:right w:val="single" w:sz="4" w:space="0" w:color="auto"/>
+            </w:tcBorders>
+          </w:tcPr>
+          <w:p>
+            <w:pPr>
+              <w:spacing w:after="0" w:line="240" w:lineRule="auto"/>
+              <w:rPr>
+                <w:rFonts w:ascii="Candara" w:eastAsia="Times New Roman" w:hAnsi="Candara" w:cs="Times New Roman"/>
+                <w:color w:val="000000"/>
+                <w:sz w:val="24"/>
+                <w:szCs w:val="24"/>
+              </w:rPr>
+            </w:pPr>
+            <w:r>
+              <w:rPr>
+                <w:rFonts w:ascii="Candara" w:eastAsia="Times New Roman" w:hAnsi="Candara" w:cs="Times New Roman"/>
+                <w:color w:val="000000"/>
+                <w:sz w:val="24"/>
+                <w:szCs w:val="24"/>
+              </w:rPr>
+              <w:t>Quantity</w:t>
+            </w:r>
+          </w:p>
+        </w:tc>
+        <w:bookmarkStart w:id="0" w:name="_GoBack"/>
+        <w:bookmarkEnd w:id="0"/>
       </w:tr>
     </w:tbl>
     <w:p>

</xml_diff>